<commit_message>
Update RFU3.2 - ModificaProfiloAzienda.docx
</commit_message>
<xml_diff>
--- a/Documents/Eat&Reorder - Use Cases documents/UC RFU Gestione Utente/RFU3.2 - ModificaProfiloAzienda.docx
+++ b/Documents/Eat&Reorder - Use Cases documents/UC RFU Gestione Utente/RFU3.2 - ModificaProfiloAzienda.docx
@@ -15,7 +15,7 @@
       </w:tblGrid>
       <w:tr>
         <w:trPr>
-          <w:trHeight w:val="1345"/>
+          <w:trHeight w:val="274"/>
         </w:trPr>
         <w:tc>
           <w:tcPr>
@@ -57,6 +57,7 @@
                 <w:bCs/>
               </w:rPr>
             </w:pPr>
+            <w:proofErr w:type="spellStart"/>
             <w:r>
               <w:rPr>
                 <w:b/>
@@ -85,12 +86,13 @@
               </w:rPr>
               <w:t>Azienda</w:t>
             </w:r>
+            <w:proofErr w:type="spellEnd"/>
           </w:p>
         </w:tc>
       </w:tr>
       <w:tr>
         <w:trPr>
-          <w:trHeight w:val="1325"/>
+          <w:trHeight w:val="291"/>
         </w:trPr>
         <w:tc>
           <w:tcPr>
@@ -158,7 +160,7 @@
       </w:tr>
       <w:tr>
         <w:trPr>
-          <w:trHeight w:val="1325"/>
+          <w:trHeight w:val="313"/>
         </w:trPr>
         <w:tc>
           <w:tcPr>
@@ -176,7 +178,23 @@
                 <w:b/>
                 <w:bCs/>
               </w:rPr>
-              <w:t>Entry Condition:</w:t>
+              <w:t xml:space="preserve">Entry </w:t>
+            </w:r>
+            <w:proofErr w:type="spellStart"/>
+            <w:r>
+              <w:rPr>
+                <w:b/>
+                <w:bCs/>
+              </w:rPr>
+              <w:t>Condition</w:t>
+            </w:r>
+            <w:proofErr w:type="spellEnd"/>
+            <w:r>
+              <w:rPr>
+                <w:b/>
+                <w:bCs/>
+              </w:rPr>
+              <w:t>:</w:t>
             </w:r>
           </w:p>
         </w:tc>
@@ -218,7 +236,21 @@
                 <w:b/>
                 <w:bCs/>
               </w:rPr>
-              <w:t>è registrato e autenticato al sistema</w:t>
+              <w:t>è registrat</w:t>
+            </w:r>
+            <w:r>
+              <w:rPr>
+                <w:b/>
+                <w:bCs/>
+              </w:rPr>
+              <w:t>a</w:t>
+            </w:r>
+            <w:r>
+              <w:rPr>
+                <w:b/>
+                <w:bCs/>
+              </w:rPr>
+              <w:t xml:space="preserve"> e autenticato al sistema</w:t>
             </w:r>
           </w:p>
         </w:tc>
@@ -299,7 +331,7 @@
       </w:tr>
       <w:tr>
         <w:trPr>
-          <w:trHeight w:val="1296"/>
+          <w:trHeight w:val="478"/>
         </w:trPr>
         <w:tc>
           <w:tcPr>
@@ -321,23 +353,16 @@
           </w:tcPr>
           <w:p>
             <w:pPr>
-              <w:rPr>
-                <w:b/>
-                <w:bCs/>
-              </w:rPr>
-            </w:pPr>
-            <w:r>
-              <w:rPr>
-                <w:b/>
-                <w:bCs/>
-              </w:rPr>
+              <w:pStyle w:val="Paragrafoelenco"/>
+              <w:numPr>
+                <w:ilvl w:val="0"/>
+                <w:numId w:val="1"/>
+              </w:numPr>
+            </w:pPr>
+            <w:r>
               <w:t>L’Azienda</w:t>
             </w:r>
             <w:r>
-              <w:rPr>
-                <w:b/>
-                <w:bCs/>
-              </w:rPr>
               <w:t xml:space="preserve"> vuole modificare i dati del suo profilo </w:t>
             </w:r>
           </w:p>
@@ -348,26 +373,55 @@
           </w:tcPr>
           <w:p>
             <w:pPr>
-              <w:rPr>
-                <w:b/>
-                <w:bCs/>
-              </w:rPr>
-            </w:pPr>
-            <w:r>
-              <w:rPr>
-                <w:b/>
-                <w:bCs/>
-              </w:rPr>
-              <w:t xml:space="preserve">Il sistema mostra la pagina di modifica del profilo </w:t>
-            </w:r>
-            <w:r>
-              <w:rPr>
-                <w:b/>
-                <w:bCs/>
-              </w:rPr>
-              <w:t>Azienda</w:t>
-            </w:r>
-          </w:p>
+              <w:pStyle w:val="Paragrafoelenco"/>
+            </w:pPr>
+          </w:p>
+        </w:tc>
+      </w:tr>
+      <w:tr>
+        <w:trPr>
+          <w:trHeight w:val="627"/>
+        </w:trPr>
+        <w:tc>
+          <w:tcPr>
+            <w:tcW w:w="2354" w:type="dxa"/>
+          </w:tcPr>
+          <w:p>
+            <w:pPr>
+              <w:rPr>
+                <w:b/>
+                <w:bCs/>
+              </w:rPr>
+            </w:pPr>
+          </w:p>
+        </w:tc>
+        <w:tc>
+          <w:tcPr>
+            <w:tcW w:w="3539" w:type="dxa"/>
+          </w:tcPr>
+          <w:p>
+            <w:pPr>
+              <w:pStyle w:val="Paragrafoelenco"/>
+            </w:pPr>
+          </w:p>
+        </w:tc>
+        <w:tc>
+          <w:tcPr>
+            <w:tcW w:w="4123" w:type="dxa"/>
+          </w:tcPr>
+          <w:p>
+            <w:pPr>
+              <w:pStyle w:val="Paragrafoelenco"/>
+              <w:numPr>
+                <w:ilvl w:val="0"/>
+                <w:numId w:val="1"/>
+              </w:numPr>
+            </w:pPr>
+            <w:r>
+              <w:t>Il sistema mostra la pagina di modifica del profilo Azienda</w:t>
+            </w:r>
+          </w:p>
+          <w:p/>
         </w:tc>
       </w:tr>
       <w:tr>
@@ -393,126 +447,43 @@
           </w:tcPr>
           <w:p>
             <w:pPr>
-              <w:rPr>
-                <w:b/>
-                <w:bCs/>
-              </w:rPr>
-            </w:pPr>
-            <w:r>
-              <w:rPr>
-                <w:b/>
-                <w:bCs/>
-              </w:rPr>
-              <w:t>L’</w:t>
-            </w:r>
-            <w:r>
-              <w:rPr>
-                <w:b/>
-                <w:bCs/>
-              </w:rPr>
-              <w:t>A</w:t>
-            </w:r>
-            <w:r>
-              <w:rPr>
-                <w:b/>
-                <w:bCs/>
-              </w:rPr>
-              <w:t xml:space="preserve">zienda </w:t>
-            </w:r>
-            <w:r>
-              <w:rPr>
-                <w:b/>
-                <w:bCs/>
-              </w:rPr>
-              <w:t xml:space="preserve">può modificare il nome, </w:t>
-            </w:r>
-            <w:r>
-              <w:rPr>
-                <w:b/>
-                <w:bCs/>
-              </w:rPr>
-              <w:t>la via , città, provincia, numero di telefono, email, orario di apertura, orario di chiusura, giorni di apertura.</w:t>
-            </w:r>
-          </w:p>
-          <w:p>
-            <w:pPr>
-              <w:rPr>
-                <w:b/>
-                <w:bCs/>
-              </w:rPr>
-            </w:pPr>
-            <w:r>
-              <w:rPr>
-                <w:b/>
-                <w:bCs/>
-              </w:rPr>
+              <w:pStyle w:val="Paragrafoelenco"/>
+              <w:numPr>
+                <w:ilvl w:val="0"/>
+                <w:numId w:val="1"/>
+              </w:numPr>
+            </w:pPr>
+            <w:r>
+              <w:t xml:space="preserve">L’Azienda può modificare il nome, la </w:t>
+            </w:r>
+            <w:proofErr w:type="gramStart"/>
+            <w:r>
+              <w:t>via ,</w:t>
+            </w:r>
+            <w:proofErr w:type="gramEnd"/>
+            <w:r>
+              <w:t xml:space="preserve"> città, provincia, numero di telefono, email, orario di apertura, orario di chiusura, giorni di apertura.</w:t>
+            </w:r>
+            <w:r>
+              <w:t xml:space="preserve"> </w:t>
+            </w:r>
+            <w:r>
               <w:t>Può modificare la password inserendo la password attuale e la nuova password.</w:t>
             </w:r>
-          </w:p>
-          <w:p>
-            <w:pPr>
-              <w:rPr>
-                <w:b/>
-                <w:bCs/>
-              </w:rPr>
-            </w:pPr>
-            <w:r>
-              <w:rPr>
-                <w:b/>
-                <w:bCs/>
-              </w:rPr>
-              <w:t xml:space="preserve">Non può modificare </w:t>
-            </w:r>
-            <w:r>
-              <w:rPr>
-                <w:b/>
-                <w:bCs/>
-              </w:rPr>
-              <w:t>la Partita iva</w:t>
-            </w:r>
-            <w:r>
-              <w:rPr>
-                <w:b/>
-                <w:bCs/>
-              </w:rPr>
-              <w:t>.</w:t>
-            </w:r>
-          </w:p>
-          <w:p>
-            <w:pPr>
-              <w:rPr>
-                <w:b/>
-                <w:bCs/>
-              </w:rPr>
-            </w:pPr>
-            <w:r>
-              <w:rPr>
-                <w:b/>
-                <w:bCs/>
-              </w:rPr>
-              <w:t>L’</w:t>
-            </w:r>
-            <w:r>
-              <w:rPr>
-                <w:b/>
-                <w:bCs/>
-              </w:rPr>
-              <w:t>A</w:t>
-            </w:r>
-            <w:r>
-              <w:rPr>
-                <w:b/>
-                <w:bCs/>
-              </w:rPr>
-              <w:t xml:space="preserve">zienda </w:t>
-            </w:r>
-            <w:r>
-              <w:rPr>
-                <w:b/>
-                <w:bCs/>
-              </w:rPr>
-              <w:t>conferma i cambiamenti apportati</w:t>
-            </w:r>
+            <w:r>
+              <w:t xml:space="preserve"> </w:t>
+            </w:r>
+            <w:r>
+              <w:t>Non può modificare la Partita iva.</w:t>
+            </w:r>
+            <w:r>
+              <w:t xml:space="preserve"> </w:t>
+            </w:r>
+          </w:p>
+          <w:p>
+            <w:pPr>
+              <w:pStyle w:val="Paragrafoelenco"/>
+            </w:pPr>
           </w:p>
         </w:tc>
         <w:tc>
@@ -521,97 +492,25 @@
           </w:tcPr>
           <w:p>
             <w:pPr>
-              <w:rPr>
-                <w:b/>
-                <w:bCs/>
-              </w:rPr>
-            </w:pPr>
-            <w:r>
-              <w:rPr>
-                <w:b/>
-                <w:bCs/>
-              </w:rPr>
-              <w:t xml:space="preserve">Il sistema controlla i dati inseriti, assicurandosi che nessun campo sia vuoto, che la password precedente sia associata alla </w:t>
-            </w:r>
-            <w:r>
-              <w:rPr>
-                <w:b/>
-                <w:bCs/>
-              </w:rPr>
-              <w:t>P.IVA</w:t>
-            </w:r>
-            <w:r>
-              <w:rPr>
-                <w:b/>
-                <w:bCs/>
-              </w:rPr>
-              <w:t xml:space="preserve"> </w:t>
-            </w:r>
-            <w:r>
-              <w:rPr>
-                <w:b/>
-                <w:bCs/>
-              </w:rPr>
-              <w:t>dell’</w:t>
-            </w:r>
-            <w:r>
-              <w:rPr>
-                <w:b/>
-                <w:bCs/>
-              </w:rPr>
-              <w:t>A</w:t>
-            </w:r>
-            <w:bookmarkStart w:id="0" w:name="_GoBack"/>
-            <w:bookmarkEnd w:id="0"/>
-            <w:r>
-              <w:rPr>
-                <w:b/>
-                <w:bCs/>
-              </w:rPr>
-              <w:t>zienda</w:t>
-            </w:r>
-            <w:r>
-              <w:rPr>
-                <w:b/>
-                <w:bCs/>
-              </w:rPr>
-              <w:t xml:space="preserve"> e sia diversa dalla nuova password inserita.</w:t>
-            </w:r>
-          </w:p>
-          <w:p>
-            <w:pPr>
-              <w:rPr>
-                <w:b/>
-                <w:bCs/>
-              </w:rPr>
-            </w:pPr>
-            <w:r>
-              <w:rPr>
-                <w:b/>
-                <w:bCs/>
-              </w:rPr>
-              <w:t xml:space="preserve">Il sistema apporta i cambiamenti al profilo </w:t>
-            </w:r>
-            <w:r>
-              <w:rPr>
-                <w:b/>
-                <w:bCs/>
-              </w:rPr>
-              <w:t>Azienda</w:t>
-            </w:r>
-            <w:r>
-              <w:rPr>
-                <w:b/>
-                <w:bCs/>
-              </w:rPr>
-              <w:t xml:space="preserve"> e visualizza il profilo aggiornato</w:t>
-            </w:r>
-          </w:p>
-        </w:tc>
+              <w:pStyle w:val="Paragrafoelenco"/>
+            </w:pPr>
+          </w:p>
+          <w:p/>
+          <w:p/>
+          <w:p/>
+          <w:p/>
+          <w:p/>
+          <w:p/>
+          <w:p/>
+          <w:p/>
+          <w:p/>
+        </w:tc>
+        <w:bookmarkStart w:id="0" w:name="_GoBack"/>
+        <w:bookmarkEnd w:id="0"/>
       </w:tr>
       <w:tr>
         <w:trPr>
-          <w:trHeight w:val="1325"/>
+          <w:trHeight w:val="557"/>
         </w:trPr>
         <w:tc>
           <w:tcPr>
@@ -624,12 +523,166 @@
                 <w:bCs/>
               </w:rPr>
             </w:pPr>
-            <w:r>
-              <w:rPr>
-                <w:b/>
-                <w:bCs/>
-              </w:rPr>
-              <w:t>Exit Condition:</w:t>
+          </w:p>
+        </w:tc>
+        <w:tc>
+          <w:tcPr>
+            <w:tcW w:w="3539" w:type="dxa"/>
+          </w:tcPr>
+          <w:p>
+            <w:pPr>
+              <w:pStyle w:val="Paragrafoelenco"/>
+              <w:numPr>
+                <w:ilvl w:val="0"/>
+                <w:numId w:val="1"/>
+              </w:numPr>
+            </w:pPr>
+            <w:r>
+              <w:t>L’Azienda conferma i cambiamenti apportati</w:t>
+            </w:r>
+          </w:p>
+        </w:tc>
+        <w:tc>
+          <w:tcPr>
+            <w:tcW w:w="4123" w:type="dxa"/>
+          </w:tcPr>
+          <w:p>
+            <w:pPr>
+              <w:pStyle w:val="Paragrafoelenco"/>
+            </w:pPr>
+          </w:p>
+        </w:tc>
+      </w:tr>
+      <w:tr>
+        <w:trPr>
+          <w:trHeight w:val="565"/>
+        </w:trPr>
+        <w:tc>
+          <w:tcPr>
+            <w:tcW w:w="2354" w:type="dxa"/>
+          </w:tcPr>
+          <w:p>
+            <w:pPr>
+              <w:rPr>
+                <w:b/>
+                <w:bCs/>
+              </w:rPr>
+            </w:pPr>
+          </w:p>
+        </w:tc>
+        <w:tc>
+          <w:tcPr>
+            <w:tcW w:w="3539" w:type="dxa"/>
+          </w:tcPr>
+          <w:p>
+            <w:pPr>
+              <w:pStyle w:val="Paragrafoelenco"/>
+            </w:pPr>
+          </w:p>
+        </w:tc>
+        <w:tc>
+          <w:tcPr>
+            <w:tcW w:w="4123" w:type="dxa"/>
+          </w:tcPr>
+          <w:p>
+            <w:pPr>
+              <w:pStyle w:val="Paragrafoelenco"/>
+              <w:numPr>
+                <w:ilvl w:val="0"/>
+                <w:numId w:val="1"/>
+              </w:numPr>
+            </w:pPr>
+            <w:r>
+              <w:t xml:space="preserve">Il sistema apporta i cambiamenti al profilo Azienda </w:t>
+            </w:r>
+          </w:p>
+        </w:tc>
+      </w:tr>
+      <w:tr>
+        <w:trPr>
+          <w:trHeight w:val="1296"/>
+        </w:trPr>
+        <w:tc>
+          <w:tcPr>
+            <w:tcW w:w="2354" w:type="dxa"/>
+          </w:tcPr>
+          <w:p>
+            <w:pPr>
+              <w:rPr>
+                <w:b/>
+                <w:bCs/>
+              </w:rPr>
+            </w:pPr>
+          </w:p>
+        </w:tc>
+        <w:tc>
+          <w:tcPr>
+            <w:tcW w:w="3539" w:type="dxa"/>
+          </w:tcPr>
+          <w:p>
+            <w:pPr>
+              <w:pStyle w:val="Paragrafoelenco"/>
+              <w:numPr>
+                <w:ilvl w:val="0"/>
+                <w:numId w:val="1"/>
+              </w:numPr>
+            </w:pPr>
+            <w:r>
+              <w:t xml:space="preserve">L’azienda </w:t>
+            </w:r>
+            <w:r>
+              <w:t>visualizza il profilo aggiornato</w:t>
+            </w:r>
+          </w:p>
+        </w:tc>
+        <w:tc>
+          <w:tcPr>
+            <w:tcW w:w="4123" w:type="dxa"/>
+          </w:tcPr>
+          <w:p>
+            <w:pPr>
+              <w:pStyle w:val="Paragrafoelenco"/>
+            </w:pPr>
+          </w:p>
+        </w:tc>
+      </w:tr>
+      <w:tr>
+        <w:trPr>
+          <w:trHeight w:val="806"/>
+        </w:trPr>
+        <w:tc>
+          <w:tcPr>
+            <w:tcW w:w="2354" w:type="dxa"/>
+          </w:tcPr>
+          <w:p>
+            <w:pPr>
+              <w:rPr>
+                <w:b/>
+                <w:bCs/>
+              </w:rPr>
+            </w:pPr>
+            <w:r>
+              <w:rPr>
+                <w:b/>
+                <w:bCs/>
+              </w:rPr>
+              <w:t xml:space="preserve">Exit </w:t>
+            </w:r>
+            <w:proofErr w:type="spellStart"/>
+            <w:r>
+              <w:rPr>
+                <w:b/>
+                <w:bCs/>
+              </w:rPr>
+              <w:t>Condition</w:t>
+            </w:r>
+            <w:proofErr w:type="spellEnd"/>
+            <w:r>
+              <w:rPr>
+                <w:b/>
+                <w:bCs/>
+              </w:rPr>
+              <w:t>:</w:t>
             </w:r>
           </w:p>
           <w:p>
@@ -761,6 +814,100 @@
     </w:sectPr>
   </w:body>
 </w:document>
+</file>
+
+<file path=word/numbering.xml><?xml version="1.0" encoding="utf-8"?>
+<w:numbering xmlns:wpc="http://schemas.microsoft.com/office/word/2010/wordprocessingCanvas" xmlns:cx="http://schemas.microsoft.com/office/drawing/2014/chartex" xmlns:cx1="http://schemas.microsoft.com/office/drawing/2015/9/8/chartex" xmlns:cx2="http://schemas.microsoft.com/office/drawing/2015/10/21/chartex" xmlns:cx3="http://schemas.microsoft.com/office/drawing/2016/5/9/chartex" xmlns:cx4="http://schemas.microsoft.com/office/drawing/2016/5/10/chartex" xmlns:cx5="http://schemas.microsoft.com/office/drawing/2016/5/11/chartex" xmlns:cx6="http://schemas.microsoft.com/office/drawing/2016/5/12/chartex" xmlns:cx7="http://schemas.microsoft.com/office/drawing/2016/5/13/chartex" xmlns:cx8="http://schemas.microsoft.com/office/drawing/2016/5/14/chartex" xmlns:mc="http://schemas.openxmlformats.org/markup-compatibility/2006" xmlns:aink="http://schemas.microsoft.com/office/drawing/2016/ink" xmlns:am3d="http://schemas.microsoft.com/office/drawing/2017/model3d" xmlns:o="urn:schemas-microsoft-com:office:office" xmlns:r="http://schemas.openxmlformats.org/officeDocument/2006/relationships" xmlns:m="http://schemas.openxmlformats.org/officeDocument/2006/math" xmlns:v="urn:schemas-microsoft-com:vml" xmlns:wp14="http://schemas.microsoft.com/office/word/2010/wordprocessingDrawing" xmlns:wp="http://schemas.openxmlformats.org/drawingml/2006/wordprocessingDrawing" xmlns:w10="urn:schemas-microsoft-com:office:word" xmlns:w="http://schemas.openxmlformats.org/wordprocessingml/2006/main" xmlns:w14="http://schemas.microsoft.com/office/word/2010/wordml" xmlns:w15="http://schemas.microsoft.com/office/word/2012/wordml" xmlns:w16cid="http://schemas.microsoft.com/office/word/2016/wordml/cid" xmlns:w16se="http://schemas.microsoft.com/office/word/2015/wordml/symex" xmlns:wpg="http://schemas.microsoft.com/office/word/2010/wordprocessingGroup" xmlns:wpi="http://schemas.microsoft.com/office/word/2010/wordprocessingInk" xmlns:wne="http://schemas.microsoft.com/office/word/2006/wordml" xmlns:wps="http://schemas.microsoft.com/office/word/2010/wordprocessingShape" mc:Ignorable="w14 w15 w16se w16cid wp14">
+  <w:abstractNum w:abstractNumId="0" w15:restartNumberingAfterBreak="0">
+    <w:nsid w:val="0E337F3F"/>
+    <w:multiLevelType w:val="hybridMultilevel"/>
+    <w:tmpl w:val="7A70C210"/>
+    <w:lvl w:ilvl="0" w:tplc="0410000F">
+      <w:start w:val="1"/>
+      <w:numFmt w:val="decimal"/>
+      <w:lvlText w:val="%1."/>
+      <w:lvlJc w:val="left"/>
+      <w:pPr>
+        <w:ind w:left="720" w:hanging="360"/>
+      </w:pPr>
+    </w:lvl>
+    <w:lvl w:ilvl="1" w:tplc="04100019" w:tentative="1">
+      <w:start w:val="1"/>
+      <w:numFmt w:val="lowerLetter"/>
+      <w:lvlText w:val="%2."/>
+      <w:lvlJc w:val="left"/>
+      <w:pPr>
+        <w:ind w:left="1440" w:hanging="360"/>
+      </w:pPr>
+    </w:lvl>
+    <w:lvl w:ilvl="2" w:tplc="0410001B" w:tentative="1">
+      <w:start w:val="1"/>
+      <w:numFmt w:val="lowerRoman"/>
+      <w:lvlText w:val="%3."/>
+      <w:lvlJc w:val="right"/>
+      <w:pPr>
+        <w:ind w:left="2160" w:hanging="180"/>
+      </w:pPr>
+    </w:lvl>
+    <w:lvl w:ilvl="3" w:tplc="0410000F" w:tentative="1">
+      <w:start w:val="1"/>
+      <w:numFmt w:val="decimal"/>
+      <w:lvlText w:val="%4."/>
+      <w:lvlJc w:val="left"/>
+      <w:pPr>
+        <w:ind w:left="2880" w:hanging="360"/>
+      </w:pPr>
+    </w:lvl>
+    <w:lvl w:ilvl="4" w:tplc="04100019" w:tentative="1">
+      <w:start w:val="1"/>
+      <w:numFmt w:val="lowerLetter"/>
+      <w:lvlText w:val="%5."/>
+      <w:lvlJc w:val="left"/>
+      <w:pPr>
+        <w:ind w:left="3600" w:hanging="360"/>
+      </w:pPr>
+    </w:lvl>
+    <w:lvl w:ilvl="5" w:tplc="0410001B" w:tentative="1">
+      <w:start w:val="1"/>
+      <w:numFmt w:val="lowerRoman"/>
+      <w:lvlText w:val="%6."/>
+      <w:lvlJc w:val="right"/>
+      <w:pPr>
+        <w:ind w:left="4320" w:hanging="180"/>
+      </w:pPr>
+    </w:lvl>
+    <w:lvl w:ilvl="6" w:tplc="0410000F" w:tentative="1">
+      <w:start w:val="1"/>
+      <w:numFmt w:val="decimal"/>
+      <w:lvlText w:val="%7."/>
+      <w:lvlJc w:val="left"/>
+      <w:pPr>
+        <w:ind w:left="5040" w:hanging="360"/>
+      </w:pPr>
+    </w:lvl>
+    <w:lvl w:ilvl="7" w:tplc="04100019" w:tentative="1">
+      <w:start w:val="1"/>
+      <w:numFmt w:val="lowerLetter"/>
+      <w:lvlText w:val="%8."/>
+      <w:lvlJc w:val="left"/>
+      <w:pPr>
+        <w:ind w:left="5760" w:hanging="360"/>
+      </w:pPr>
+    </w:lvl>
+    <w:lvl w:ilvl="8" w:tplc="0410001B" w:tentative="1">
+      <w:start w:val="1"/>
+      <w:numFmt w:val="lowerRoman"/>
+      <w:lvlText w:val="%9."/>
+      <w:lvlJc w:val="right"/>
+      <w:pPr>
+        <w:ind w:left="6480" w:hanging="180"/>
+      </w:pPr>
+    </w:lvl>
+  </w:abstractNum>
+  <w:num w:numId="1">
+    <w:abstractNumId w:val="0"/>
+  </w:num>
+</w:numbering>
 </file>
 
 <file path=word/styles.xml><?xml version="1.0" encoding="utf-8"?>
@@ -1209,6 +1356,17 @@
       </w:tblBorders>
     </w:tblPr>
   </w:style>
+  <w:style w:type="paragraph" w:styleId="Paragrafoelenco">
+    <w:name w:val="List Paragraph"/>
+    <w:basedOn w:val="Normale"/>
+    <w:uiPriority w:val="34"/>
+    <w:qFormat/>
+    <w:rsid w:val="00D27511"/>
+    <w:pPr>
+      <w:ind w:left="720"/>
+      <w:contextualSpacing/>
+    </w:pPr>
+  </w:style>
 </w:styles>
 </file>
 

</xml_diff>

<commit_message>
Modificati ulteriormente UCs sulla modifica del profilo per via di alcune incongruenze
</commit_message>
<xml_diff>
--- a/Documents/Eat&Reorder - Use Cases documents/UC RFU Gestione Utente/RFU3.2 - ModificaProfiloAzienda.docx
+++ b/Documents/Eat&Reorder - Use Cases documents/UC RFU Gestione Utente/RFU3.2 - ModificaProfiloAzienda.docx
@@ -71,7 +71,6 @@
               </w:rPr>
               <w:t xml:space="preserve">- </w:t>
             </w:r>
-            <w:proofErr w:type="spellStart"/>
             <w:r>
               <w:rPr>
                 <w:b/>
@@ -100,7 +99,6 @@
               </w:rPr>
               <w:t>Azienda</w:t>
             </w:r>
-            <w:proofErr w:type="spellEnd"/>
           </w:p>
         </w:tc>
       </w:tr>
@@ -400,16 +398,25 @@
               <w:ind w:left="368"/>
             </w:pPr>
             <w:r>
-              <w:t xml:space="preserve">L’Azienda può modificare il nome, la via, città, provincia, numero di telefono, email, orario di apertura, orario di chiusura, giorni di apertura. Può modificare la password inserendo la password attuale e la nuova password. Non può modificare la Partita iva. </w:t>
-            </w:r>
-            <w:r>
-              <w:t xml:space="preserve">I dati devono essere modificati rispettando i formati specificati nel dizionario dati, sezione </w:t>
-            </w:r>
-            <w:proofErr w:type="spellStart"/>
-            <w:r>
-              <w:t>DD_Azi</w:t>
-            </w:r>
-            <w:proofErr w:type="spellEnd"/>
+              <w:t>L’Azienda può modificare il nome, la via, città, provincia, numero di telefono</w:t>
+            </w:r>
+            <w:r>
+              <w:t xml:space="preserve">, </w:t>
+            </w:r>
+            <w:bookmarkStart w:id="0" w:name="_GoBack"/>
+            <w:bookmarkEnd w:id="0"/>
+            <w:r>
+              <w:t>orario di apertura, orario di chiusura, giorni di apertura. Può modificare la password inserendo la password attuale e la nuova password. Non può modificare Partita iva</w:t>
+            </w:r>
+            <w:r>
+              <w:t xml:space="preserve"> ed email</w:t>
+            </w:r>
+            <w:r>
+              <w:t xml:space="preserve">. </w:t>
+            </w:r>
+            <w:r>
+              <w:t>I dati devono essere modificati rispettando i formati specificati nel dizionario dati, sezione DD_Azi</w:t>
+            </w:r>
           </w:p>
           <w:p>
             <w:pPr>
@@ -757,13 +764,8 @@
               <w:t>ha inserito</w:t>
             </w:r>
             <w:r>
-              <w:t xml:space="preserve"> dati non validi, facendo riferimento al dizionario dati, sezione </w:t>
-            </w:r>
-            <w:proofErr w:type="spellStart"/>
-            <w:r>
-              <w:t>DD_Azi</w:t>
-            </w:r>
-            <w:proofErr w:type="spellEnd"/>
+              <w:t xml:space="preserve"> dati non validi, facendo riferimento al dizionario dati, sezione DD_Azi</w:t>
+            </w:r>
           </w:p>
           <w:p>
             <w:r>
@@ -802,17 +804,8 @@
                 <w:b/>
                 <w:bCs/>
               </w:rPr>
-              <w:t xml:space="preserve">RFU 3.2.a - </w:t>
-            </w:r>
-            <w:proofErr w:type="spellStart"/>
-            <w:r>
-              <w:rPr>
-                <w:b/>
-                <w:bCs/>
-              </w:rPr>
-              <w:t>DatiAziendaModificatiNonValidi</w:t>
-            </w:r>
-            <w:proofErr w:type="spellEnd"/>
+              <w:t>RFU 3.2.a - DatiAziendaModificatiNonValidi</w:t>
+            </w:r>
           </w:p>
           <w:p>
             <w:pPr>
@@ -835,12 +828,7 @@
               <w:t>4b</w:t>
             </w:r>
             <w:r>
-              <w:t xml:space="preserve">. Il sistema visualizza un errore di </w:t>
-            </w:r>
-            <w:bookmarkStart w:id="0" w:name="_GoBack"/>
-            <w:bookmarkEnd w:id="0"/>
-            <w:r>
-              <w:t>password attuale non corrispondente.</w:t>
+              <w:t>. Il sistema visualizza un errore di password attuale non corrispondente.</w:t>
             </w:r>
           </w:p>
           <w:p>
@@ -883,17 +871,8 @@
                 <w:b/>
                 <w:bCs/>
               </w:rPr>
-              <w:t xml:space="preserve"> </w:t>
-            </w:r>
-            <w:proofErr w:type="spellStart"/>
-            <w:r>
-              <w:rPr>
-                <w:b/>
-                <w:bCs/>
-              </w:rPr>
-              <w:t>PasswordNonCorrispondente</w:t>
-            </w:r>
-            <w:proofErr w:type="spellEnd"/>
+              <w:t xml:space="preserve"> PasswordNonCorrispondente</w:t>
+            </w:r>
           </w:p>
         </w:tc>
       </w:tr>

</xml_diff>

<commit_message>
Modifica a caso d'uso ModificaProfiloAzienda e ModificaProfiloFattorino
ModificaProfiloAzienda: mancanza del parametro numero civico, era presente nel Dizionario dei Dati
ModificaProfiloFattorino: mancanza del parametro provincia di consegna, era presente nel Dizionario dei Dati
Co-Authored-By: roxar90 <roxar90@users.noreply.github.com>
</commit_message>
<xml_diff>
--- a/Documents/Eat&Reorder - Use Cases documents/UC RFU Gestione Utente/RFU3.2 - ModificaProfiloAzienda.docx
+++ b/Documents/Eat&Reorder - Use Cases documents/UC RFU Gestione Utente/RFU3.2 - ModificaProfiloAzienda.docx
@@ -71,7 +71,6 @@
               </w:rPr>
               <w:t xml:space="preserve">- </w:t>
             </w:r>
-            <w:proofErr w:type="spellStart"/>
             <w:r>
               <w:rPr>
                 <w:b/>
@@ -100,7 +99,6 @@
               </w:rPr>
               <w:t>Azienda</w:t>
             </w:r>
-            <w:proofErr w:type="spellEnd"/>
           </w:p>
         </w:tc>
       </w:tr>
@@ -414,12 +412,23 @@
               <w:ind w:left="368"/>
             </w:pPr>
             <w:r>
-              <w:t>L’Azienda può modificare il nome, la via, città, provincia, numero di telefono</w:t>
-            </w:r>
+              <w:t xml:space="preserve">L’Azienda può modificare il nome, la via, </w:t>
+            </w:r>
+            <w:bookmarkStart w:id="0" w:name="_GoBack"/>
+            <w:r>
+              <w:t>numero civico</w:t>
+            </w:r>
+            <w:bookmarkEnd w:id="0"/>
             <w:r>
               <w:t xml:space="preserve">, </w:t>
             </w:r>
             <w:r>
+              <w:t>città, provincia, numero di telefono</w:t>
+            </w:r>
+            <w:r>
+              <w:t xml:space="preserve">, </w:t>
+            </w:r>
+            <w:r>
               <w:t>orario di apertura, orario di chiusura, giorni di apertura</w:t>
             </w:r>
             <w:r>
@@ -441,13 +450,8 @@
               <w:t xml:space="preserve">. </w:t>
             </w:r>
             <w:r>
-              <w:t xml:space="preserve">I dati devono essere modificati rispettando i formati specificati nel dizionario dati, sezione </w:t>
-            </w:r>
-            <w:proofErr w:type="spellStart"/>
-            <w:r>
-              <w:t>DD_Azi</w:t>
-            </w:r>
-            <w:proofErr w:type="spellEnd"/>
+              <w:t>I dati devono essere modificati rispettando i formati specificati nel dizionario dati, sezione DD_Azi</w:t>
+            </w:r>
           </w:p>
           <w:p>
             <w:pPr>
@@ -795,13 +799,8 @@
               <w:t>ha inserito</w:t>
             </w:r>
             <w:r>
-              <w:t xml:space="preserve"> dati non validi, facendo riferimento al dizionario dati, sezione </w:t>
-            </w:r>
-            <w:proofErr w:type="spellStart"/>
-            <w:r>
-              <w:t>DD_Azi</w:t>
-            </w:r>
-            <w:proofErr w:type="spellEnd"/>
+              <w:t xml:space="preserve"> dati non validi, facendo riferimento al dizionario dati, sezione DD_Azi</w:t>
+            </w:r>
           </w:p>
           <w:p>
             <w:r>
@@ -840,19 +839,8 @@
                 <w:b/>
                 <w:bCs/>
               </w:rPr>
-              <w:t xml:space="preserve">RFU 3.2.a - </w:t>
-            </w:r>
-            <w:proofErr w:type="spellStart"/>
-            <w:r>
-              <w:rPr>
-                <w:b/>
-                <w:bCs/>
-              </w:rPr>
-              <w:t>DatiAziendaModificatiNonValidi</w:t>
-            </w:r>
-            <w:bookmarkStart w:id="0" w:name="_GoBack"/>
-            <w:bookmarkEnd w:id="0"/>
-            <w:proofErr w:type="spellEnd"/>
+              <w:t>RFU 3.2.a - DatiAziendaModificatiNonValidi</w:t>
+            </w:r>
           </w:p>
         </w:tc>
       </w:tr>
@@ -986,7 +974,7 @@
       </w:pPr>
     </w:pPrDefault>
   </w:docDefaults>
-  <w:latentStyles w:defLockedState="0" w:defUIPriority="99" w:defSemiHidden="0" w:defUnhideWhenUsed="0" w:defQFormat="0" w:count="377">
+  <w:latentStyles w:defLockedState="0" w:defUIPriority="99" w:defSemiHidden="0" w:defUnhideWhenUsed="0" w:defQFormat="0" w:count="376">
     <w:lsdException w:name="Normal" w:uiPriority="0" w:qFormat="1"/>
     <w:lsdException w:name="heading 1" w:uiPriority="9" w:qFormat="1"/>
     <w:lsdException w:name="heading 2" w:semiHidden="1" w:uiPriority="9" w:unhideWhenUsed="1" w:qFormat="1"/>
@@ -1363,7 +1351,6 @@
     <w:lsdException w:name="Hashtag" w:semiHidden="1" w:unhideWhenUsed="1"/>
     <w:lsdException w:name="Unresolved Mention" w:semiHidden="1" w:unhideWhenUsed="1"/>
     <w:lsdException w:name="Smart Link" w:semiHidden="1" w:unhideWhenUsed="1"/>
-    <w:lsdException w:name="Smart Link Error" w:semiHidden="1" w:unhideWhenUsed="1"/>
   </w:latentStyles>
   <w:style w:type="paragraph" w:default="1" w:styleId="Normale">
     <w:name w:val="Normal"/>

</xml_diff>